<commit_message>
Lab 9 - Ex.2 done
</commit_message>
<xml_diff>
--- a/Lab9/lab9_2023_2024.docx
+++ b/Lab9/lab9_2023_2024.docx
@@ -122,23 +122,7 @@
                 <w:highlight w:val="red"/>
                 <w:u w:val="single"/>
               </w:rPr>
-              <w:t xml:space="preserve"> </w:t>
-            </w:r>
-            <w:proofErr w:type="spellStart"/>
-            <w:r>
-              <w:rPr>
-                <w:highlight w:val="red"/>
-                <w:u w:val="single"/>
-              </w:rPr>
-              <w:t>December</w:t>
-            </w:r>
-            <w:proofErr w:type="spellEnd"/>
-            <w:r>
-              <w:rPr>
-                <w:highlight w:val="red"/>
-                <w:u w:val="single"/>
-              </w:rPr>
-              <w:t xml:space="preserve"> 202</w:t>
+              <w:t xml:space="preserve"> December 202</w:t>
             </w:r>
             <w:r>
               <w:rPr>
@@ -165,7 +149,6 @@
                 <w:b/>
               </w:rPr>
             </w:pPr>
-            <w:proofErr w:type="spellStart"/>
             <w:r>
               <w:rPr>
                 <w:b/>
@@ -178,7 +161,6 @@
               </w:rPr>
               <w:t>oratory</w:t>
             </w:r>
-            <w:proofErr w:type="spellEnd"/>
           </w:p>
           <w:p>
             <w:pPr>
@@ -430,28 +412,12 @@
           <w:lang w:val="it-IT"/>
         </w:rPr>
       </w:pPr>
-      <w:proofErr w:type="spellStart"/>
       <w:r>
         <w:rPr>
           <w:lang w:val="it-IT"/>
         </w:rPr>
-        <w:t>Its</w:t>
-      </w:r>
-      <w:proofErr w:type="spellEnd"/>
-      <w:r>
-        <w:rPr>
-          <w:lang w:val="it-IT"/>
-        </w:rPr>
-        <w:t xml:space="preserve"> ASCII </w:t>
-      </w:r>
-      <w:proofErr w:type="spellStart"/>
-      <w:r>
-        <w:rPr>
-          <w:lang w:val="it-IT"/>
-        </w:rPr>
-        <w:t>conversion</w:t>
-      </w:r>
-      <w:proofErr w:type="spellEnd"/>
+        <w:t>Its ASCII conversion</w:t>
+      </w:r>
       <w:r>
         <w:rPr>
           <w:lang w:val="it-IT"/>
@@ -510,7 +476,6 @@
       <w:r>
         <w:t>The message to translate is in a vector of 8-bit unsigned integers (</w:t>
       </w:r>
-      <w:proofErr w:type="spellStart"/>
       <w:r>
         <w:rPr>
           <w:rFonts w:ascii="Lucida Sans Unicode" w:eastAsia="Noto Sans CJK SC Regular" w:hAnsi="Lucida Sans Unicode" w:cs="Lucida Sans Unicode"/>
@@ -520,7 +485,6 @@
         </w:rPr>
         <w:t>vett_input</w:t>
       </w:r>
-      <w:proofErr w:type="spellEnd"/>
       <w:r>
         <w:t xml:space="preserve">) with a maximum length of 100 elements. The vector can only contain 0,1,2,3,4 as values. </w:t>
       </w:r>
@@ -815,7 +779,6 @@
       <w:r>
         <w:t xml:space="preserve"> (after reading the digit 4 in </w:t>
       </w:r>
-      <w:proofErr w:type="spellStart"/>
       <w:r>
         <w:rPr>
           <w:rFonts w:ascii="Lucida Sans Unicode" w:eastAsia="Noto Sans CJK SC Regular" w:hAnsi="Lucida Sans Unicode" w:cs="Lucida Sans Unicode"/>
@@ -825,7 +788,6 @@
         </w:rPr>
         <w:t>vett_input</w:t>
       </w:r>
-      <w:proofErr w:type="spellEnd"/>
       <w:r>
         <w:t>)</w:t>
       </w:r>
@@ -1015,175 +977,81 @@
           <w:sz w:val="22"/>
           <w:lang w:val="en-US"/>
         </w:rPr>
-        <w:t xml:space="preserve">int </w:t>
-      </w:r>
-      <w:proofErr w:type="spellStart"/>
+        <w:t xml:space="preserve">int translate_morse(char* vett_input, int vet_input_lenght, char* vett_output, int vet_output_lenght, char </w:t>
+      </w:r>
       <w:r>
         <w:rPr>
           <w:rFonts w:ascii="Lucida Sans Unicode" w:hAnsi="Lucida Sans Unicode" w:cs="Lucida Sans Unicode"/>
           <w:sz w:val="22"/>
           <w:lang w:val="en-US"/>
         </w:rPr>
-        <w:t>translate_morse</w:t>
-      </w:r>
-      <w:proofErr w:type="spellEnd"/>
+        <w:t>change_symbol</w:t>
+      </w:r>
       <w:r>
         <w:rPr>
           <w:rFonts w:ascii="Lucida Sans Unicode" w:hAnsi="Lucida Sans Unicode" w:cs="Lucida Sans Unicode"/>
           <w:sz w:val="22"/>
           <w:lang w:val="en-US"/>
         </w:rPr>
-        <w:t xml:space="preserve">(char* </w:t>
-      </w:r>
-      <w:proofErr w:type="spellStart"/>
+        <w:t xml:space="preserve">, char </w:t>
+      </w:r>
       <w:r>
         <w:rPr>
           <w:rFonts w:ascii="Lucida Sans Unicode" w:hAnsi="Lucida Sans Unicode" w:cs="Lucida Sans Unicode"/>
           <w:sz w:val="22"/>
           <w:lang w:val="en-US"/>
         </w:rPr>
-        <w:t>vett_input</w:t>
-      </w:r>
-      <w:proofErr w:type="spellEnd"/>
+        <w:t>space</w:t>
+      </w:r>
       <w:r>
         <w:rPr>
           <w:rFonts w:ascii="Lucida Sans Unicode" w:hAnsi="Lucida Sans Unicode" w:cs="Lucida Sans Unicode"/>
           <w:sz w:val="22"/>
           <w:lang w:val="en-US"/>
         </w:rPr>
-        <w:t xml:space="preserve">, int </w:t>
-      </w:r>
-      <w:proofErr w:type="spellStart"/>
+        <w:t xml:space="preserve">, char </w:t>
+      </w:r>
       <w:r>
         <w:rPr>
           <w:rFonts w:ascii="Lucida Sans Unicode" w:hAnsi="Lucida Sans Unicode" w:cs="Lucida Sans Unicode"/>
           <w:sz w:val="22"/>
           <w:lang w:val="en-US"/>
         </w:rPr>
-        <w:t>vet_input_lenght</w:t>
-      </w:r>
-      <w:proofErr w:type="spellEnd"/>
+        <w:t>sentence_end</w:t>
+      </w:r>
       <w:r>
         <w:rPr>
           <w:rFonts w:ascii="Lucida Sans Unicode" w:hAnsi="Lucida Sans Unicode" w:cs="Lucida Sans Unicode"/>
           <w:sz w:val="22"/>
           <w:lang w:val="en-US"/>
         </w:rPr>
-        <w:t xml:space="preserve">, char* </w:t>
-      </w:r>
-      <w:proofErr w:type="spellStart"/>
-      <w:r>
+        <w:t>);</w:t>
+      </w:r>
+    </w:p>
+    <w:p>
+      <w:pPr>
+        <w:ind w:firstLine="720"/>
+        <w:jc w:val="center"/>
         <w:rPr>
           <w:rFonts w:ascii="Lucida Sans Unicode" w:hAnsi="Lucida Sans Unicode" w:cs="Lucida Sans Unicode"/>
           <w:sz w:val="22"/>
           <w:lang w:val="en-US"/>
         </w:rPr>
-        <w:t>vett_output</w:t>
-      </w:r>
-      <w:proofErr w:type="spellEnd"/>
-      <w:r>
+      </w:pPr>
+    </w:p>
+    <w:p>
+      <w:pPr>
+        <w:ind w:firstLine="720"/>
+        <w:jc w:val="center"/>
         <w:rPr>
           <w:rFonts w:ascii="Lucida Sans Unicode" w:hAnsi="Lucida Sans Unicode" w:cs="Lucida Sans Unicode"/>
           <w:sz w:val="22"/>
           <w:lang w:val="en-US"/>
         </w:rPr>
-        <w:t xml:space="preserve">, int </w:t>
-      </w:r>
-      <w:proofErr w:type="spellStart"/>
-      <w:r>
-        <w:rPr>
-          <w:rFonts w:ascii="Lucida Sans Unicode" w:hAnsi="Lucida Sans Unicode" w:cs="Lucida Sans Unicode"/>
-          <w:sz w:val="22"/>
-          <w:lang w:val="en-US"/>
-        </w:rPr>
-        <w:t>vet_output_lenght</w:t>
-      </w:r>
-      <w:proofErr w:type="spellEnd"/>
-      <w:r>
-        <w:rPr>
-          <w:rFonts w:ascii="Lucida Sans Unicode" w:hAnsi="Lucida Sans Unicode" w:cs="Lucida Sans Unicode"/>
-          <w:sz w:val="22"/>
-          <w:lang w:val="en-US"/>
-        </w:rPr>
-        <w:t xml:space="preserve">, char </w:t>
-      </w:r>
-      <w:proofErr w:type="spellStart"/>
-      <w:r>
-        <w:rPr>
-          <w:rFonts w:ascii="Lucida Sans Unicode" w:hAnsi="Lucida Sans Unicode" w:cs="Lucida Sans Unicode"/>
-          <w:sz w:val="22"/>
-          <w:lang w:val="en-US"/>
-        </w:rPr>
-        <w:t>change_symbol</w:t>
-      </w:r>
-      <w:proofErr w:type="spellEnd"/>
-      <w:r>
-        <w:rPr>
-          <w:rFonts w:ascii="Lucida Sans Unicode" w:hAnsi="Lucida Sans Unicode" w:cs="Lucida Sans Unicode"/>
-          <w:sz w:val="22"/>
-          <w:lang w:val="en-US"/>
-        </w:rPr>
-        <w:t xml:space="preserve">, char </w:t>
-      </w:r>
-      <w:r>
-        <w:rPr>
-          <w:rFonts w:ascii="Lucida Sans Unicode" w:hAnsi="Lucida Sans Unicode" w:cs="Lucida Sans Unicode"/>
-          <w:sz w:val="22"/>
-          <w:lang w:val="en-US"/>
-        </w:rPr>
-        <w:t>space</w:t>
-      </w:r>
-      <w:r>
-        <w:rPr>
-          <w:rFonts w:ascii="Lucida Sans Unicode" w:hAnsi="Lucida Sans Unicode" w:cs="Lucida Sans Unicode"/>
-          <w:sz w:val="22"/>
-          <w:lang w:val="en-US"/>
-        </w:rPr>
-        <w:t xml:space="preserve">, char </w:t>
-      </w:r>
-      <w:proofErr w:type="spellStart"/>
-      <w:r>
-        <w:rPr>
-          <w:rFonts w:ascii="Lucida Sans Unicode" w:hAnsi="Lucida Sans Unicode" w:cs="Lucida Sans Unicode"/>
-          <w:sz w:val="22"/>
-          <w:lang w:val="en-US"/>
-        </w:rPr>
-        <w:t>sentence_end</w:t>
-      </w:r>
-      <w:proofErr w:type="spellEnd"/>
-      <w:r>
-        <w:rPr>
-          <w:rFonts w:ascii="Lucida Sans Unicode" w:hAnsi="Lucida Sans Unicode" w:cs="Lucida Sans Unicode"/>
-          <w:sz w:val="22"/>
-          <w:lang w:val="en-US"/>
-        </w:rPr>
-        <w:t>);</w:t>
-      </w:r>
+      </w:pPr>
     </w:p>
     <w:p>
       <w:pPr>
-        <w:ind w:firstLine="720"/>
-        <w:jc w:val="center"/>
-        <w:rPr>
-          <w:rFonts w:ascii="Lucida Sans Unicode" w:hAnsi="Lucida Sans Unicode" w:cs="Lucida Sans Unicode"/>
-          <w:sz w:val="22"/>
-          <w:lang w:val="en-US"/>
-        </w:rPr>
-      </w:pPr>
-    </w:p>
-    <w:p>
-      <w:pPr>
-        <w:ind w:firstLine="720"/>
-        <w:jc w:val="center"/>
-        <w:rPr>
-          <w:rFonts w:ascii="Lucida Sans Unicode" w:hAnsi="Lucida Sans Unicode" w:cs="Lucida Sans Unicode"/>
-          <w:sz w:val="22"/>
-          <w:lang w:val="en-US"/>
-        </w:rPr>
-      </w:pPr>
-    </w:p>
-    <w:p>
-      <w:pPr>
         <w:rPr>
           <w:rFonts w:ascii="Times New Roman" w:hAnsi="Times New Roman" w:cs="Times New Roman"/>
         </w:rPr>
@@ -1192,35 +1060,7 @@
         <w:rPr>
           <w:rFonts w:ascii="Times New Roman" w:hAnsi="Times New Roman" w:cs="Times New Roman"/>
         </w:rPr>
-        <w:t xml:space="preserve">The </w:t>
-      </w:r>
-      <w:proofErr w:type="spellStart"/>
-      <w:r>
-        <w:rPr>
-          <w:rFonts w:ascii="Times New Roman" w:hAnsi="Times New Roman" w:cs="Times New Roman"/>
-        </w:rPr>
-        <w:t>function</w:t>
-      </w:r>
-      <w:proofErr w:type="spellEnd"/>
-      <w:r>
-        <w:rPr>
-          <w:rFonts w:ascii="Times New Roman" w:hAnsi="Times New Roman" w:cs="Times New Roman"/>
-        </w:rPr>
-        <w:t xml:space="preserve"> </w:t>
-      </w:r>
-      <w:proofErr w:type="spellStart"/>
-      <w:r>
-        <w:rPr>
-          <w:rFonts w:ascii="Times New Roman" w:hAnsi="Times New Roman" w:cs="Times New Roman"/>
-        </w:rPr>
-        <w:t>arguments</w:t>
-      </w:r>
-      <w:proofErr w:type="spellEnd"/>
-      <w:r>
-        <w:rPr>
-          <w:rFonts w:ascii="Times New Roman" w:hAnsi="Times New Roman" w:cs="Times New Roman"/>
-        </w:rPr>
-        <w:t xml:space="preserve"> are</w:t>
+        <w:t>The function arguments are</w:t>
       </w:r>
       <w:r>
         <w:rPr>
@@ -1242,23 +1082,7 @@
           <w:rFonts w:ascii="Lucida Sans Unicode" w:hAnsi="Lucida Sans Unicode" w:cs="Lucida Sans Unicode"/>
           <w:sz w:val="22"/>
         </w:rPr>
-        <w:t xml:space="preserve">char* </w:t>
-      </w:r>
-      <w:proofErr w:type="spellStart"/>
-      <w:r>
-        <w:rPr>
-          <w:rFonts w:ascii="Lucida Sans Unicode" w:hAnsi="Lucida Sans Unicode" w:cs="Lucida Sans Unicode"/>
-          <w:sz w:val="22"/>
-        </w:rPr>
-        <w:t>vett_input</w:t>
-      </w:r>
-      <w:proofErr w:type="spellEnd"/>
-      <w:r>
-        <w:rPr>
-          <w:rFonts w:ascii="Lucida Sans Unicode" w:hAnsi="Lucida Sans Unicode" w:cs="Lucida Sans Unicode"/>
-          <w:sz w:val="22"/>
-        </w:rPr>
-        <w:t xml:space="preserve">, </w:t>
+        <w:t xml:space="preserve">char* vett_input, </w:t>
       </w:r>
       <w:r>
         <w:rPr>
@@ -1288,23 +1112,7 @@
           <w:rFonts w:ascii="Lucida Sans Unicode" w:hAnsi="Lucida Sans Unicode" w:cs="Lucida Sans Unicode"/>
           <w:sz w:val="22"/>
         </w:rPr>
-        <w:t xml:space="preserve">int </w:t>
-      </w:r>
-      <w:proofErr w:type="spellStart"/>
-      <w:r>
-        <w:rPr>
-          <w:rFonts w:ascii="Lucida Sans Unicode" w:hAnsi="Lucida Sans Unicode" w:cs="Lucida Sans Unicode"/>
-          <w:sz w:val="22"/>
-        </w:rPr>
-        <w:t>vet_input_lenght</w:t>
-      </w:r>
-      <w:proofErr w:type="spellEnd"/>
-      <w:r>
-        <w:rPr>
-          <w:rFonts w:ascii="Lucida Sans Unicode" w:hAnsi="Lucida Sans Unicode" w:cs="Lucida Sans Unicode"/>
-          <w:sz w:val="22"/>
-        </w:rPr>
-        <w:t xml:space="preserve">, length of </w:t>
+        <w:t xml:space="preserve">int vet_input_lenght, length of </w:t>
       </w:r>
       <w:r>
         <w:rPr>
@@ -1334,23 +1142,7 @@
           <w:rFonts w:ascii="Lucida Sans Unicode" w:hAnsi="Lucida Sans Unicode" w:cs="Lucida Sans Unicode"/>
           <w:sz w:val="22"/>
         </w:rPr>
-        <w:t xml:space="preserve">char* </w:t>
-      </w:r>
-      <w:proofErr w:type="spellStart"/>
-      <w:r>
-        <w:rPr>
-          <w:rFonts w:ascii="Lucida Sans Unicode" w:hAnsi="Lucida Sans Unicode" w:cs="Lucida Sans Unicode"/>
-          <w:sz w:val="22"/>
-        </w:rPr>
-        <w:t>vett_output</w:t>
-      </w:r>
-      <w:proofErr w:type="spellEnd"/>
-      <w:r>
-        <w:rPr>
-          <w:rFonts w:ascii="Lucida Sans Unicode" w:hAnsi="Lucida Sans Unicode" w:cs="Lucida Sans Unicode"/>
-          <w:sz w:val="22"/>
-        </w:rPr>
-        <w:t>, ASCII output vector.</w:t>
+        <w:t>char* vett_output, ASCII output vector.</w:t>
       </w:r>
     </w:p>
     <w:p>
@@ -1366,23 +1158,7 @@
           <w:rFonts w:ascii="Lucida Sans Unicode" w:hAnsi="Lucida Sans Unicode" w:cs="Lucida Sans Unicode"/>
           <w:sz w:val="22"/>
         </w:rPr>
-        <w:t xml:space="preserve">int </w:t>
-      </w:r>
-      <w:proofErr w:type="spellStart"/>
-      <w:r>
-        <w:rPr>
-          <w:rFonts w:ascii="Lucida Sans Unicode" w:hAnsi="Lucida Sans Unicode" w:cs="Lucida Sans Unicode"/>
-          <w:sz w:val="22"/>
-        </w:rPr>
-        <w:t>vet_output_lenght</w:t>
-      </w:r>
-      <w:proofErr w:type="spellEnd"/>
-      <w:r>
-        <w:rPr>
-          <w:rFonts w:ascii="Lucida Sans Unicode" w:hAnsi="Lucida Sans Unicode" w:cs="Lucida Sans Unicode"/>
-          <w:sz w:val="22"/>
-        </w:rPr>
-        <w:t xml:space="preserve">, length of </w:t>
+        <w:t xml:space="preserve">int vet_output_lenght, length of </w:t>
       </w:r>
       <w:r>
         <w:rPr>
@@ -1412,23 +1188,7 @@
           <w:rFonts w:ascii="Lucida Sans Unicode" w:hAnsi="Lucida Sans Unicode" w:cs="Lucida Sans Unicode"/>
           <w:sz w:val="22"/>
         </w:rPr>
-        <w:t xml:space="preserve">char </w:t>
-      </w:r>
-      <w:proofErr w:type="spellStart"/>
-      <w:r>
-        <w:rPr>
-          <w:rFonts w:ascii="Lucida Sans Unicode" w:hAnsi="Lucida Sans Unicode" w:cs="Lucida Sans Unicode"/>
-          <w:sz w:val="22"/>
-        </w:rPr>
-        <w:t>change_symbol</w:t>
-      </w:r>
-      <w:proofErr w:type="spellEnd"/>
-      <w:r>
-        <w:rPr>
-          <w:rFonts w:ascii="Lucida Sans Unicode" w:hAnsi="Lucida Sans Unicode" w:cs="Lucida Sans Unicode"/>
-          <w:sz w:val="22"/>
-        </w:rPr>
-        <w:t xml:space="preserve">, </w:t>
+        <w:t xml:space="preserve">char change_symbol, </w:t>
       </w:r>
       <w:r>
         <w:rPr>
@@ -1509,23 +1269,7 @@
           <w:rFonts w:ascii="Lucida Sans Unicode" w:hAnsi="Lucida Sans Unicode" w:cs="Lucida Sans Unicode"/>
           <w:sz w:val="22"/>
         </w:rPr>
-        <w:t xml:space="preserve">char </w:t>
-      </w:r>
-      <w:proofErr w:type="spellStart"/>
-      <w:r>
-        <w:rPr>
-          <w:rFonts w:ascii="Lucida Sans Unicode" w:hAnsi="Lucida Sans Unicode" w:cs="Lucida Sans Unicode"/>
-          <w:sz w:val="22"/>
-        </w:rPr>
-        <w:t>sentence_end</w:t>
-      </w:r>
-      <w:proofErr w:type="spellEnd"/>
-      <w:r>
-        <w:rPr>
-          <w:rFonts w:ascii="Lucida Sans Unicode" w:hAnsi="Lucida Sans Unicode" w:cs="Lucida Sans Unicode"/>
-          <w:sz w:val="22"/>
-        </w:rPr>
-        <w:t xml:space="preserve">, the </w:t>
+        <w:t xml:space="preserve">char sentence_end, the </w:t>
       </w:r>
       <w:r>
         <w:rPr>
@@ -1586,7 +1330,6 @@
         </w:rPr>
         <w:t xml:space="preserve">In </w:t>
       </w:r>
-      <w:proofErr w:type="spellStart"/>
       <w:r>
         <w:rPr>
           <w:rFonts w:ascii="Times New Roman" w:hAnsi="Times New Roman" w:cs="Times New Roman"/>
@@ -1596,7 +1339,6 @@
         </w:rPr>
         <w:t>vett_output</w:t>
       </w:r>
-      <w:proofErr w:type="spellEnd"/>
       <w:r>
         <w:rPr>
           <w:rFonts w:ascii="Times New Roman" w:hAnsi="Times New Roman" w:cs="Times New Roman"/>
@@ -3560,25 +3302,7 @@
           <w:sz w:val="23"/>
           <w:szCs w:val="23"/>
         </w:rPr>
-        <w:t>The global variable (“</w:t>
-      </w:r>
-      <w:proofErr w:type="spellStart"/>
-      <w:r>
-        <w:rPr>
-          <w:bCs/>
-          <w:sz w:val="23"/>
-          <w:szCs w:val="23"/>
-        </w:rPr>
-        <w:t>IntCount</w:t>
-      </w:r>
-      <w:proofErr w:type="spellEnd"/>
-      <w:r>
-        <w:rPr>
-          <w:bCs/>
-          <w:sz w:val="23"/>
-          <w:szCs w:val="23"/>
-        </w:rPr>
-        <w:t xml:space="preserve">”) contains the number of times the </w:t>
+        <w:t xml:space="preserve">The global variable (“IntCount”) contains the number of times the </w:t>
       </w:r>
       <w:r>
         <w:rPr>
@@ -3715,25 +3439,7 @@
           <w:sz w:val="23"/>
           <w:szCs w:val="23"/>
         </w:rPr>
-        <w:t xml:space="preserve"> of </w:t>
-      </w:r>
-      <w:proofErr w:type="spellStart"/>
-      <w:r>
-        <w:rPr>
-          <w:bCs/>
-          <w:sz w:val="23"/>
-          <w:szCs w:val="23"/>
-        </w:rPr>
-        <w:t>IntCount</w:t>
-      </w:r>
-      <w:proofErr w:type="spellEnd"/>
-      <w:r>
-        <w:rPr>
-          <w:bCs/>
-          <w:sz w:val="23"/>
-          <w:szCs w:val="23"/>
-        </w:rPr>
-        <w:t xml:space="preserve"> by one unit.</w:t>
+        <w:t xml:space="preserve"> of IntCount by one unit.</w:t>
       </w:r>
     </w:p>
     <w:p>
@@ -3999,25 +3705,7 @@
           <w:sz w:val="23"/>
           <w:szCs w:val="23"/>
         </w:rPr>
-        <w:t xml:space="preserve"> handler should reset the variable “</w:t>
-      </w:r>
-      <w:proofErr w:type="spellStart"/>
-      <w:r>
-        <w:rPr>
-          <w:bCs/>
-          <w:sz w:val="23"/>
-          <w:szCs w:val="23"/>
-        </w:rPr>
-        <w:t>IntCount</w:t>
-      </w:r>
-      <w:proofErr w:type="spellEnd"/>
-      <w:r>
-        <w:rPr>
-          <w:bCs/>
-          <w:sz w:val="23"/>
-          <w:szCs w:val="23"/>
-        </w:rPr>
-        <w:t>” to 0.</w:t>
+        <w:t xml:space="preserve"> handler should reset the variable “IntCount” to 0.</w:t>
       </w:r>
     </w:p>
     <w:p>
@@ -4119,27 +3807,7 @@
           <w:szCs w:val="23"/>
           <w:lang w:val="en-US"/>
         </w:rPr>
-        <w:t xml:space="preserve"> the value of the variable “</w:t>
-      </w:r>
-      <w:proofErr w:type="spellStart"/>
-      <w:r>
-        <w:rPr>
-          <w:bCs/>
-          <w:sz w:val="23"/>
-          <w:szCs w:val="23"/>
-          <w:lang w:val="en-US"/>
-        </w:rPr>
-        <w:t>IntCount</w:t>
-      </w:r>
-      <w:proofErr w:type="spellEnd"/>
-      <w:r>
-        <w:rPr>
-          <w:bCs/>
-          <w:sz w:val="23"/>
-          <w:szCs w:val="23"/>
-          <w:lang w:val="en-US"/>
-        </w:rPr>
-        <w:t>” and then reset it (without turning off the led).</w:t>
+        <w:t xml:space="preserve"> the value of the variable “IntCount” and then reset it (without turning off the led).</w:t>
       </w:r>
       <w:r>
         <w:rPr>
@@ -4174,25 +3842,7 @@
           <w:sz w:val="23"/>
           <w:szCs w:val="23"/>
         </w:rPr>
-        <w:t>If the value of “</w:t>
-      </w:r>
-      <w:proofErr w:type="spellStart"/>
-      <w:r>
-        <w:rPr>
-          <w:bCs/>
-          <w:sz w:val="23"/>
-          <w:szCs w:val="23"/>
-        </w:rPr>
-        <w:t>IntCount</w:t>
-      </w:r>
-      <w:proofErr w:type="spellEnd"/>
-      <w:r>
-        <w:rPr>
-          <w:bCs/>
-          <w:sz w:val="23"/>
-          <w:szCs w:val="23"/>
-        </w:rPr>
-        <w:t xml:space="preserve">” </w:t>
+        <w:t xml:space="preserve">If the value of “IntCount” </w:t>
       </w:r>
       <w:r>
         <w:rPr>
@@ -4414,27 +4064,7 @@
           <w:szCs w:val="23"/>
           <w:lang w:val="en-US"/>
         </w:rPr>
-        <w:t xml:space="preserve"> gets interrupted and report the results in the following table (hint: use breakpoint to debug and stop the execution of the program just before showing the value of “</w:t>
-      </w:r>
-      <w:proofErr w:type="spellStart"/>
-      <w:r>
-        <w:rPr>
-          <w:bCs/>
-          <w:sz w:val="23"/>
-          <w:szCs w:val="23"/>
-          <w:lang w:val="en-US"/>
-        </w:rPr>
-        <w:t>IntCount</w:t>
-      </w:r>
-      <w:proofErr w:type="spellEnd"/>
-      <w:r>
-        <w:rPr>
-          <w:bCs/>
-          <w:sz w:val="23"/>
-          <w:szCs w:val="23"/>
-          <w:lang w:val="en-US"/>
-        </w:rPr>
-        <w:t xml:space="preserve">” on the </w:t>
+        <w:t xml:space="preserve"> gets interrupted and report the results in the following table (hint: use breakpoint to debug and stop the execution of the program just before showing the value of “IntCount” on the </w:t>
       </w:r>
       <w:r>
         <w:rPr>
@@ -4544,6 +4174,15 @@
               </w:rPr>
               <w:t xml:space="preserve"> period</w:t>
             </w:r>
+            <w:r>
+              <w:rPr>
+                <w:bCs/>
+                <w:sz w:val="23"/>
+                <w:szCs w:val="23"/>
+                <w:lang w:val="en-US"/>
+              </w:rPr>
+              <w:t xml:space="preserve"> (ms)</w:t>
+            </w:r>
           </w:p>
         </w:tc>
         <w:tc>
@@ -4563,7 +4202,6 @@
                 <w:lang w:val="en-US"/>
               </w:rPr>
             </w:pPr>
-            <w:proofErr w:type="spellStart"/>
             <w:r>
               <w:rPr>
                 <w:bCs/>
@@ -4571,17 +4209,7 @@
                 <w:szCs w:val="23"/>
                 <w:lang w:val="en-US"/>
               </w:rPr>
-              <w:t>IntCount</w:t>
-            </w:r>
-            <w:proofErr w:type="spellEnd"/>
-            <w:r>
-              <w:rPr>
-                <w:bCs/>
-                <w:sz w:val="23"/>
-                <w:szCs w:val="23"/>
-                <w:lang w:val="en-US"/>
-              </w:rPr>
-              <w:t xml:space="preserve"> value</w:t>
+              <w:t>IntCount value</w:t>
             </w:r>
           </w:p>
         </w:tc>
@@ -4604,6 +4232,42 @@
                 <w:lang w:val="en-US"/>
               </w:rPr>
             </w:pPr>
+            <w:r>
+              <w:rPr>
+                <w:bCs/>
+                <w:sz w:val="23"/>
+                <w:szCs w:val="23"/>
+                <w:lang w:val="en-US"/>
+              </w:rPr>
+              <w:t>0x</w:t>
+            </w:r>
+            <w:r>
+              <w:rPr>
+                <w:bCs/>
+                <w:sz w:val="23"/>
+                <w:szCs w:val="23"/>
+                <w:lang w:val="en-US"/>
+              </w:rPr>
+              <w:t>000</w:t>
+            </w:r>
+            <w:r>
+              <w:rPr>
+                <w:bCs/>
+                <w:sz w:val="23"/>
+                <w:szCs w:val="23"/>
+                <w:lang w:val="en-US"/>
+              </w:rPr>
+              <w:t>F4240</w:t>
+            </w:r>
+            <w:r>
+              <w:rPr>
+                <w:bCs/>
+                <w:sz w:val="23"/>
+                <w:szCs w:val="23"/>
+                <w:lang w:val="en-US"/>
+              </w:rPr>
+              <w:t xml:space="preserve"> (1e6)</w:t>
+            </w:r>
           </w:p>
         </w:tc>
         <w:tc>
@@ -4623,6 +4287,15 @@
                 <w:lang w:val="en-US"/>
               </w:rPr>
             </w:pPr>
+            <w:r>
+              <w:rPr>
+                <w:bCs/>
+                <w:sz w:val="23"/>
+                <w:szCs w:val="23"/>
+                <w:lang w:val="en-US"/>
+              </w:rPr>
+              <w:t>500</w:t>
+            </w:r>
           </w:p>
         </w:tc>
         <w:tc>
@@ -4642,6 +4315,33 @@
                 <w:lang w:val="en-US"/>
               </w:rPr>
             </w:pPr>
+            <w:r>
+              <w:rPr>
+                <w:bCs/>
+                <w:sz w:val="23"/>
+                <w:szCs w:val="23"/>
+                <w:lang w:val="en-US"/>
+              </w:rPr>
+              <w:t>0x00000007 (</w:t>
+            </w:r>
+            <w:r>
+              <w:rPr>
+                <w:bCs/>
+                <w:sz w:val="23"/>
+                <w:szCs w:val="23"/>
+                <w:lang w:val="en-US"/>
+              </w:rPr>
+              <w:t>7</w:t>
+            </w:r>
+            <w:r>
+              <w:rPr>
+                <w:bCs/>
+                <w:sz w:val="23"/>
+                <w:szCs w:val="23"/>
+                <w:lang w:val="en-US"/>
+              </w:rPr>
+              <w:t>)</w:t>
+            </w:r>
           </w:p>
         </w:tc>
       </w:tr>
@@ -4663,6 +4363,42 @@
                 <w:lang w:val="en-US"/>
               </w:rPr>
             </w:pPr>
+            <w:r>
+              <w:rPr>
+                <w:bCs/>
+                <w:sz w:val="23"/>
+                <w:szCs w:val="23"/>
+                <w:lang w:val="en-US"/>
+              </w:rPr>
+              <w:t>0x</w:t>
+            </w:r>
+            <w:r>
+              <w:rPr>
+                <w:bCs/>
+                <w:sz w:val="23"/>
+                <w:szCs w:val="23"/>
+                <w:lang w:val="en-US"/>
+              </w:rPr>
+              <w:t>00</w:t>
+            </w:r>
+            <w:r>
+              <w:rPr>
+                <w:bCs/>
+                <w:sz w:val="23"/>
+                <w:szCs w:val="23"/>
+                <w:lang w:val="en-US"/>
+              </w:rPr>
+              <w:t>98968</w:t>
+            </w:r>
+            <w:r>
+              <w:rPr>
+                <w:bCs/>
+                <w:sz w:val="23"/>
+                <w:szCs w:val="23"/>
+                <w:lang w:val="en-US"/>
+              </w:rPr>
+              <w:t>0 (1e7)</w:t>
+            </w:r>
           </w:p>
         </w:tc>
         <w:tc>
@@ -4682,6 +4418,15 @@
                 <w:lang w:val="en-US"/>
               </w:rPr>
             </w:pPr>
+            <w:r>
+              <w:rPr>
+                <w:bCs/>
+                <w:sz w:val="23"/>
+                <w:szCs w:val="23"/>
+                <w:lang w:val="en-US"/>
+              </w:rPr>
+              <w:t>500</w:t>
+            </w:r>
           </w:p>
         </w:tc>
         <w:tc>
@@ -4701,6 +4446,60 @@
                 <w:lang w:val="en-US"/>
               </w:rPr>
             </w:pPr>
+            <w:r>
+              <w:rPr>
+                <w:bCs/>
+                <w:sz w:val="23"/>
+                <w:szCs w:val="23"/>
+                <w:lang w:val="en-US"/>
+              </w:rPr>
+              <w:t>0x000000</w:t>
+            </w:r>
+            <w:r>
+              <w:rPr>
+                <w:bCs/>
+                <w:sz w:val="23"/>
+                <w:szCs w:val="23"/>
+                <w:lang w:val="en-US"/>
+              </w:rPr>
+              <w:t>43</w:t>
+            </w:r>
+            <w:r>
+              <w:rPr>
+                <w:bCs/>
+                <w:sz w:val="23"/>
+                <w:szCs w:val="23"/>
+                <w:lang w:val="en-US"/>
+              </w:rPr>
+              <w:t xml:space="preserve"> </w:t>
+            </w:r>
+            <w:r>
+              <w:rPr>
+                <w:bCs/>
+                <w:sz w:val="23"/>
+                <w:szCs w:val="23"/>
+                <w:lang w:val="en-US"/>
+              </w:rPr>
+              <w:t>(</w:t>
+            </w:r>
+            <w:r>
+              <w:rPr>
+                <w:bCs/>
+                <w:sz w:val="23"/>
+                <w:szCs w:val="23"/>
+                <w:lang w:val="en-US"/>
+              </w:rPr>
+              <w:t>67</w:t>
+            </w:r>
+            <w:r>
+              <w:rPr>
+                <w:bCs/>
+                <w:sz w:val="23"/>
+                <w:szCs w:val="23"/>
+                <w:lang w:val="en-US"/>
+              </w:rPr>
+              <w:t>)</w:t>
+            </w:r>
           </w:p>
         </w:tc>
       </w:tr>
@@ -4722,6 +4521,42 @@
                 <w:lang w:val="en-US"/>
               </w:rPr>
             </w:pPr>
+            <w:r>
+              <w:rPr>
+                <w:bCs/>
+                <w:sz w:val="23"/>
+                <w:szCs w:val="23"/>
+                <w:lang w:val="en-US"/>
+              </w:rPr>
+              <w:t>0x</w:t>
+            </w:r>
+            <w:r>
+              <w:rPr>
+                <w:bCs/>
+                <w:sz w:val="23"/>
+                <w:szCs w:val="23"/>
+                <w:lang w:val="en-US"/>
+              </w:rPr>
+              <w:t>000</w:t>
+            </w:r>
+            <w:r>
+              <w:rPr>
+                <w:bCs/>
+                <w:sz w:val="23"/>
+                <w:szCs w:val="23"/>
+                <w:lang w:val="en-US"/>
+              </w:rPr>
+              <w:t>F4240</w:t>
+            </w:r>
+            <w:r>
+              <w:rPr>
+                <w:bCs/>
+                <w:sz w:val="23"/>
+                <w:szCs w:val="23"/>
+                <w:lang w:val="en-US"/>
+              </w:rPr>
+              <w:t xml:space="preserve"> (1e6)</w:t>
+            </w:r>
           </w:p>
         </w:tc>
         <w:tc>
@@ -4741,6 +4576,15 @@
                 <w:lang w:val="en-US"/>
               </w:rPr>
             </w:pPr>
+            <w:r>
+              <w:rPr>
+                <w:bCs/>
+                <w:sz w:val="23"/>
+                <w:szCs w:val="23"/>
+                <w:lang w:val="en-US"/>
+              </w:rPr>
+              <w:t>5</w:t>
+            </w:r>
           </w:p>
         </w:tc>
         <w:tc>
@@ -4760,6 +4604,42 @@
                 <w:lang w:val="en-US"/>
               </w:rPr>
             </w:pPr>
+            <w:r>
+              <w:rPr>
+                <w:bCs/>
+                <w:sz w:val="23"/>
+                <w:szCs w:val="23"/>
+                <w:lang w:val="en-US"/>
+              </w:rPr>
+              <w:t>0x</w:t>
+            </w:r>
+            <w:r>
+              <w:rPr>
+                <w:bCs/>
+                <w:sz w:val="23"/>
+                <w:szCs w:val="23"/>
+                <w:lang w:val="en-US"/>
+              </w:rPr>
+              <w:t>00000</w:t>
+            </w:r>
+            <w:r>
+              <w:rPr>
+                <w:bCs/>
+                <w:sz w:val="23"/>
+                <w:szCs w:val="23"/>
+                <w:lang w:val="en-US"/>
+              </w:rPr>
+              <w:t>294</w:t>
+            </w:r>
+            <w:r>
+              <w:rPr>
+                <w:bCs/>
+                <w:sz w:val="23"/>
+                <w:szCs w:val="23"/>
+                <w:lang w:val="en-US"/>
+              </w:rPr>
+              <w:t xml:space="preserve"> (660)</w:t>
+            </w:r>
           </w:p>
         </w:tc>
       </w:tr>
@@ -4781,6 +4661,42 @@
                 <w:lang w:val="en-US"/>
               </w:rPr>
             </w:pPr>
+            <w:r>
+              <w:rPr>
+                <w:bCs/>
+                <w:sz w:val="23"/>
+                <w:szCs w:val="23"/>
+                <w:lang w:val="en-US"/>
+              </w:rPr>
+              <w:t>0x</w:t>
+            </w:r>
+            <w:r>
+              <w:rPr>
+                <w:bCs/>
+                <w:sz w:val="23"/>
+                <w:szCs w:val="23"/>
+                <w:lang w:val="en-US"/>
+              </w:rPr>
+              <w:t>00</w:t>
+            </w:r>
+            <w:r>
+              <w:rPr>
+                <w:bCs/>
+                <w:sz w:val="23"/>
+                <w:szCs w:val="23"/>
+                <w:lang w:val="en-US"/>
+              </w:rPr>
+              <w:t>989680</w:t>
+            </w:r>
+            <w:r>
+              <w:rPr>
+                <w:bCs/>
+                <w:sz w:val="23"/>
+                <w:szCs w:val="23"/>
+                <w:lang w:val="en-US"/>
+              </w:rPr>
+              <w:t xml:space="preserve"> (1e7)</w:t>
+            </w:r>
           </w:p>
         </w:tc>
         <w:tc>
@@ -4800,6 +4716,15 @@
                 <w:lang w:val="en-US"/>
               </w:rPr>
             </w:pPr>
+            <w:r>
+              <w:rPr>
+                <w:bCs/>
+                <w:sz w:val="23"/>
+                <w:szCs w:val="23"/>
+                <w:lang w:val="en-US"/>
+              </w:rPr>
+              <w:t>5</w:t>
+            </w:r>
           </w:p>
         </w:tc>
         <w:tc>
@@ -4819,6 +4744,42 @@
                 <w:lang w:val="en-US"/>
               </w:rPr>
             </w:pPr>
+            <w:r>
+              <w:rPr>
+                <w:bCs/>
+                <w:sz w:val="23"/>
+                <w:szCs w:val="23"/>
+                <w:lang w:val="en-US"/>
+              </w:rPr>
+              <w:t>0x</w:t>
+            </w:r>
+            <w:r>
+              <w:rPr>
+                <w:bCs/>
+                <w:sz w:val="23"/>
+                <w:szCs w:val="23"/>
+                <w:lang w:val="en-US"/>
+              </w:rPr>
+              <w:t>0000</w:t>
+            </w:r>
+            <w:r>
+              <w:rPr>
+                <w:bCs/>
+                <w:sz w:val="23"/>
+                <w:szCs w:val="23"/>
+                <w:lang w:val="en-US"/>
+              </w:rPr>
+              <w:t>19CC</w:t>
+            </w:r>
+            <w:r>
+              <w:rPr>
+                <w:bCs/>
+                <w:sz w:val="23"/>
+                <w:szCs w:val="23"/>
+                <w:lang w:val="en-US"/>
+              </w:rPr>
+              <w:t xml:space="preserve"> (6604)</w:t>
+            </w:r>
           </w:p>
         </w:tc>
       </w:tr>

</xml_diff>